<commit_message>
Se finaliza la creacion del proyecto
</commit_message>
<xml_diff>
--- a/documentación/Documentación Externa.docx
+++ b/documentación/Documentación Externa.docx
@@ -623,6 +623,10 @@
     <w:sdt>
       <w:sdtPr>
         <w:rPr>
+          <w:rFonts w:asciiTheme="minorHAnsi" w:eastAsiaTheme="minorHAnsi" w:hAnsiTheme="minorHAnsi" w:cstheme="minorBidi"/>
+          <w:color w:val="auto"/>
+          <w:sz w:val="22"/>
+          <w:szCs w:val="22"/>
           <w:lang w:val="es-ES"/>
         </w:rPr>
         <w:id w:val="-1596396646"/>
@@ -633,12 +637,8 @@
       </w:sdtPr>
       <w:sdtEndPr>
         <w:rPr>
-          <w:rFonts w:asciiTheme="minorHAnsi" w:eastAsiaTheme="minorHAnsi" w:hAnsiTheme="minorHAnsi" w:cstheme="minorBidi"/>
-          <w:b/>
-          <w:bCs/>
-          <w:color w:val="auto"/>
-          <w:sz w:val="22"/>
-          <w:szCs w:val="22"/>
+          <w:b/>
+          <w:bCs/>
         </w:rPr>
       </w:sdtEndPr>
       <w:sdtContent>
@@ -673,7 +673,7 @@
           <w:r>
             <w:fldChar w:fldCharType="separate"/>
           </w:r>
-          <w:hyperlink w:anchor="_Toc84286381" w:history="1">
+          <w:hyperlink w:anchor="_Toc84369635" w:history="1">
             <w:r>
               <w:rPr>
                 <w:rStyle w:val="Hipervnculo"/>
@@ -683,7 +683,7 @@
                 <w:noProof/>
                 <w:lang w:val="es-CR"/>
               </w:rPr>
-              <w:t>Manual de usuario</w:t>
+              <w:t>Descripción del problema</w:t>
             </w:r>
             <w:r>
               <w:rPr>
@@ -704,7 +704,7 @@
                 <w:noProof/>
                 <w:webHidden/>
               </w:rPr>
-              <w:instrText xml:space="preserve"> PAGEREF _Toc84286381 \h </w:instrText>
+              <w:instrText xml:space="preserve"> PAGEREF _Toc84369635 \h </w:instrText>
             </w:r>
             <w:r>
               <w:rPr>
@@ -746,7 +746,7 @@
               <w:noProof/>
             </w:rPr>
           </w:pPr>
-          <w:hyperlink w:anchor="_Toc84286382" w:history="1">
+          <w:hyperlink w:anchor="_Toc84369636" w:history="1">
             <w:r>
               <w:rPr>
                 <w:rStyle w:val="Hipervnculo"/>
@@ -756,7 +756,7 @@
                 <w:noProof/>
                 <w:lang w:val="es-CR"/>
               </w:rPr>
-              <w:t>Pruebas de funcionalidad</w:t>
+              <w:t>Diseño del programa</w:t>
             </w:r>
             <w:r>
               <w:rPr>
@@ -777,7 +777,7 @@
                 <w:noProof/>
                 <w:webHidden/>
               </w:rPr>
-              <w:instrText xml:space="preserve"> PAGEREF _Toc84286382 \h </w:instrText>
+              <w:instrText xml:space="preserve"> PAGEREF _Toc84369636 \h </w:instrText>
             </w:r>
             <w:r>
               <w:rPr>
@@ -797,7 +797,153 @@
                 <w:noProof/>
                 <w:webHidden/>
               </w:rPr>
-              <w:t>2</w:t>
+              <w:t>3</w:t>
+            </w:r>
+            <w:r>
+              <w:rPr>
+                <w:noProof/>
+                <w:webHidden/>
+              </w:rPr>
+              <w:fldChar w:fldCharType="end"/>
+            </w:r>
+          </w:hyperlink>
+        </w:p>
+        <w:p>
+          <w:pPr>
+            <w:pStyle w:val="TDC2"/>
+            <w:tabs>
+              <w:tab w:val="right" w:leader="dot" w:pos="9350"/>
+            </w:tabs>
+            <w:rPr>
+              <w:rFonts w:eastAsiaTheme="minorEastAsia"/>
+              <w:noProof/>
+            </w:rPr>
+          </w:pPr>
+          <w:hyperlink w:anchor="_Toc84369637" w:history="1">
+            <w:r>
+              <w:rPr>
+                <w:rStyle w:val="Hipervnculo"/>
+                <w:rFonts w:ascii="Times New Roman" w:hAnsi="Times New Roman" w:cs="Times New Roman"/>
+                <w:b/>
+                <w:bCs/>
+                <w:noProof/>
+                <w:lang w:val="es-CR"/>
+              </w:rPr>
+              <w:t>Diagrama Entidad – Relación</w:t>
+            </w:r>
+            <w:r>
+              <w:rPr>
+                <w:noProof/>
+                <w:webHidden/>
+              </w:rPr>
+              <w:tab/>
+            </w:r>
+            <w:r>
+              <w:rPr>
+                <w:noProof/>
+                <w:webHidden/>
+              </w:rPr>
+              <w:fldChar w:fldCharType="begin"/>
+            </w:r>
+            <w:r>
+              <w:rPr>
+                <w:noProof/>
+                <w:webHidden/>
+              </w:rPr>
+              <w:instrText xml:space="preserve"> PAGEREF _Toc84369637 \h </w:instrText>
+            </w:r>
+            <w:r>
+              <w:rPr>
+                <w:noProof/>
+                <w:webHidden/>
+              </w:rPr>
+            </w:r>
+            <w:r>
+              <w:rPr>
+                <w:noProof/>
+                <w:webHidden/>
+              </w:rPr>
+              <w:fldChar w:fldCharType="separate"/>
+            </w:r>
+            <w:r>
+              <w:rPr>
+                <w:noProof/>
+                <w:webHidden/>
+              </w:rPr>
+              <w:t>4</w:t>
+            </w:r>
+            <w:r>
+              <w:rPr>
+                <w:noProof/>
+                <w:webHidden/>
+              </w:rPr>
+              <w:fldChar w:fldCharType="end"/>
+            </w:r>
+          </w:hyperlink>
+        </w:p>
+        <w:p>
+          <w:pPr>
+            <w:pStyle w:val="TDC2"/>
+            <w:tabs>
+              <w:tab w:val="right" w:leader="dot" w:pos="9350"/>
+            </w:tabs>
+            <w:rPr>
+              <w:rFonts w:eastAsiaTheme="minorEastAsia"/>
+              <w:noProof/>
+            </w:rPr>
+          </w:pPr>
+          <w:hyperlink w:anchor="_Toc84369638" w:history="1">
+            <w:r>
+              <w:rPr>
+                <w:rStyle w:val="Hipervnculo"/>
+                <w:rFonts w:ascii="Times New Roman" w:hAnsi="Times New Roman" w:cs="Times New Roman"/>
+                <w:b/>
+                <w:bCs/>
+                <w:noProof/>
+                <w:lang w:val="es-CR"/>
+              </w:rPr>
+              <w:t>Diagrama Relacional</w:t>
+            </w:r>
+            <w:r>
+              <w:rPr>
+                <w:noProof/>
+                <w:webHidden/>
+              </w:rPr>
+              <w:tab/>
+            </w:r>
+            <w:r>
+              <w:rPr>
+                <w:noProof/>
+                <w:webHidden/>
+              </w:rPr>
+              <w:fldChar w:fldCharType="begin"/>
+            </w:r>
+            <w:r>
+              <w:rPr>
+                <w:noProof/>
+                <w:webHidden/>
+              </w:rPr>
+              <w:instrText xml:space="preserve"> PAGEREF _Toc84369638 \h </w:instrText>
+            </w:r>
+            <w:r>
+              <w:rPr>
+                <w:noProof/>
+                <w:webHidden/>
+              </w:rPr>
+            </w:r>
+            <w:r>
+              <w:rPr>
+                <w:noProof/>
+                <w:webHidden/>
+              </w:rPr>
+              <w:fldChar w:fldCharType="separate"/>
+            </w:r>
+            <w:r>
+              <w:rPr>
+                <w:noProof/>
+                <w:webHidden/>
+              </w:rPr>
+              <w:t>5</w:t>
             </w:r>
             <w:r>
               <w:rPr>
@@ -819,7 +965,7 @@
               <w:noProof/>
             </w:rPr>
           </w:pPr>
-          <w:hyperlink w:anchor="_Toc84286383" w:history="1">
+          <w:hyperlink w:anchor="_Toc84369639" w:history="1">
             <w:r>
               <w:rPr>
                 <w:rStyle w:val="Hipervnculo"/>
@@ -829,7 +975,7 @@
                 <w:noProof/>
                 <w:lang w:val="es-CR"/>
               </w:rPr>
-              <w:t>Descripción del problema</w:t>
+              <w:t>Análisis de resultados</w:t>
             </w:r>
             <w:r>
               <w:rPr>
@@ -850,7 +996,7 @@
                 <w:noProof/>
                 <w:webHidden/>
               </w:rPr>
-              <w:instrText xml:space="preserve"> PAGEREF _Toc84286383 \h </w:instrText>
+              <w:instrText xml:space="preserve"> PAGEREF _Toc84369639 \h </w:instrText>
             </w:r>
             <w:r>
               <w:rPr>
@@ -870,7 +1016,7 @@
                 <w:noProof/>
                 <w:webHidden/>
               </w:rPr>
-              <w:t>3</w:t>
+              <w:t>6</w:t>
             </w:r>
             <w:r>
               <w:rPr>
@@ -892,7 +1038,7 @@
               <w:noProof/>
             </w:rPr>
           </w:pPr>
-          <w:hyperlink w:anchor="_Toc84286384" w:history="1">
+          <w:hyperlink w:anchor="_Toc84369640" w:history="1">
             <w:r>
               <w:rPr>
                 <w:rStyle w:val="Hipervnculo"/>
@@ -902,7 +1048,7 @@
                 <w:noProof/>
                 <w:lang w:val="es-CR"/>
               </w:rPr>
-              <w:t>Diseño del programa</w:t>
+              <w:t>Bitácora</w:t>
             </w:r>
             <w:r>
               <w:rPr>
@@ -923,7 +1069,7 @@
                 <w:noProof/>
                 <w:webHidden/>
               </w:rPr>
-              <w:instrText xml:space="preserve"> PAGEREF _Toc84286384 \h </w:instrText>
+              <w:instrText xml:space="preserve"> PAGEREF _Toc84369640 \h </w:instrText>
             </w:r>
             <w:r>
               <w:rPr>
@@ -943,372 +1089,7 @@
                 <w:noProof/>
                 <w:webHidden/>
               </w:rPr>
-              <w:t>5</w:t>
-            </w:r>
-            <w:r>
-              <w:rPr>
-                <w:noProof/>
-                <w:webHidden/>
-              </w:rPr>
-              <w:fldChar w:fldCharType="end"/>
-            </w:r>
-          </w:hyperlink>
-        </w:p>
-        <w:p>
-          <w:pPr>
-            <w:pStyle w:val="TDC2"/>
-            <w:tabs>
-              <w:tab w:val="right" w:leader="dot" w:pos="9350"/>
-            </w:tabs>
-            <w:rPr>
-              <w:rFonts w:eastAsiaTheme="minorEastAsia"/>
-              <w:noProof/>
-            </w:rPr>
-          </w:pPr>
-          <w:hyperlink w:anchor="_Toc84286385" w:history="1">
-            <w:r>
-              <w:rPr>
-                <w:rStyle w:val="Hipervnculo"/>
-                <w:rFonts w:ascii="Times New Roman" w:hAnsi="Times New Roman" w:cs="Times New Roman"/>
-                <w:b/>
-                <w:bCs/>
-                <w:noProof/>
-                <w:lang w:val="es-CR"/>
-              </w:rPr>
-              <w:t>Diagrama Entidad – Relación</w:t>
-            </w:r>
-            <w:r>
-              <w:rPr>
-                <w:noProof/>
-                <w:webHidden/>
-              </w:rPr>
-              <w:tab/>
-            </w:r>
-            <w:r>
-              <w:rPr>
-                <w:noProof/>
-                <w:webHidden/>
-              </w:rPr>
-              <w:fldChar w:fldCharType="begin"/>
-            </w:r>
-            <w:r>
-              <w:rPr>
-                <w:noProof/>
-                <w:webHidden/>
-              </w:rPr>
-              <w:instrText xml:space="preserve"> PAGEREF _Toc84286385 \h </w:instrText>
-            </w:r>
-            <w:r>
-              <w:rPr>
-                <w:noProof/>
-                <w:webHidden/>
-              </w:rPr>
-            </w:r>
-            <w:r>
-              <w:rPr>
-                <w:noProof/>
-                <w:webHidden/>
-              </w:rPr>
-              <w:fldChar w:fldCharType="separate"/>
-            </w:r>
-            <w:r>
-              <w:rPr>
-                <w:noProof/>
-                <w:webHidden/>
-              </w:rPr>
               <w:t>6</w:t>
-            </w:r>
-            <w:r>
-              <w:rPr>
-                <w:noProof/>
-                <w:webHidden/>
-              </w:rPr>
-              <w:fldChar w:fldCharType="end"/>
-            </w:r>
-          </w:hyperlink>
-        </w:p>
-        <w:p>
-          <w:pPr>
-            <w:pStyle w:val="TDC2"/>
-            <w:tabs>
-              <w:tab w:val="right" w:leader="dot" w:pos="9350"/>
-            </w:tabs>
-            <w:rPr>
-              <w:rFonts w:eastAsiaTheme="minorEastAsia"/>
-              <w:noProof/>
-            </w:rPr>
-          </w:pPr>
-          <w:hyperlink w:anchor="_Toc84286386" w:history="1">
-            <w:r>
-              <w:rPr>
-                <w:rStyle w:val="Hipervnculo"/>
-                <w:rFonts w:ascii="Times New Roman" w:hAnsi="Times New Roman" w:cs="Times New Roman"/>
-                <w:b/>
-                <w:bCs/>
-                <w:noProof/>
-                <w:lang w:val="es-CR"/>
-              </w:rPr>
-              <w:t>Diagrama Relacional</w:t>
-            </w:r>
-            <w:r>
-              <w:rPr>
-                <w:noProof/>
-                <w:webHidden/>
-              </w:rPr>
-              <w:tab/>
-            </w:r>
-            <w:r>
-              <w:rPr>
-                <w:noProof/>
-                <w:webHidden/>
-              </w:rPr>
-              <w:fldChar w:fldCharType="begin"/>
-            </w:r>
-            <w:r>
-              <w:rPr>
-                <w:noProof/>
-                <w:webHidden/>
-              </w:rPr>
-              <w:instrText xml:space="preserve"> PAGEREF _Toc84286386 \h </w:instrText>
-            </w:r>
-            <w:r>
-              <w:rPr>
-                <w:noProof/>
-                <w:webHidden/>
-              </w:rPr>
-            </w:r>
-            <w:r>
-              <w:rPr>
-                <w:noProof/>
-                <w:webHidden/>
-              </w:rPr>
-              <w:fldChar w:fldCharType="separate"/>
-            </w:r>
-            <w:r>
-              <w:rPr>
-                <w:noProof/>
-                <w:webHidden/>
-              </w:rPr>
-              <w:t>7</w:t>
-            </w:r>
-            <w:r>
-              <w:rPr>
-                <w:noProof/>
-                <w:webHidden/>
-              </w:rPr>
-              <w:fldChar w:fldCharType="end"/>
-            </w:r>
-          </w:hyperlink>
-        </w:p>
-        <w:p>
-          <w:pPr>
-            <w:pStyle w:val="TDC1"/>
-            <w:tabs>
-              <w:tab w:val="right" w:leader="dot" w:pos="9350"/>
-            </w:tabs>
-            <w:rPr>
-              <w:rFonts w:eastAsiaTheme="minorEastAsia"/>
-              <w:noProof/>
-            </w:rPr>
-          </w:pPr>
-          <w:hyperlink w:anchor="_Toc84286387" w:history="1">
-            <w:r>
-              <w:rPr>
-                <w:rStyle w:val="Hipervnculo"/>
-                <w:rFonts w:ascii="Times New Roman" w:hAnsi="Times New Roman" w:cs="Times New Roman"/>
-                <w:b/>
-                <w:bCs/>
-                <w:noProof/>
-                <w:lang w:val="es-CR"/>
-              </w:rPr>
-              <w:t>Librerías utilizadas</w:t>
-            </w:r>
-            <w:r>
-              <w:rPr>
-                <w:noProof/>
-                <w:webHidden/>
-              </w:rPr>
-              <w:tab/>
-            </w:r>
-            <w:r>
-              <w:rPr>
-                <w:noProof/>
-                <w:webHidden/>
-              </w:rPr>
-              <w:fldChar w:fldCharType="begin"/>
-            </w:r>
-            <w:r>
-              <w:rPr>
-                <w:noProof/>
-                <w:webHidden/>
-              </w:rPr>
-              <w:instrText xml:space="preserve"> PAGEREF _Toc84286387 \h </w:instrText>
-            </w:r>
-            <w:r>
-              <w:rPr>
-                <w:noProof/>
-                <w:webHidden/>
-              </w:rPr>
-            </w:r>
-            <w:r>
-              <w:rPr>
-                <w:noProof/>
-                <w:webHidden/>
-              </w:rPr>
-              <w:fldChar w:fldCharType="separate"/>
-            </w:r>
-            <w:r>
-              <w:rPr>
-                <w:noProof/>
-                <w:webHidden/>
-              </w:rPr>
-              <w:t>8</w:t>
-            </w:r>
-            <w:r>
-              <w:rPr>
-                <w:noProof/>
-                <w:webHidden/>
-              </w:rPr>
-              <w:fldChar w:fldCharType="end"/>
-            </w:r>
-          </w:hyperlink>
-        </w:p>
-        <w:p>
-          <w:pPr>
-            <w:pStyle w:val="TDC1"/>
-            <w:tabs>
-              <w:tab w:val="right" w:leader="dot" w:pos="9350"/>
-            </w:tabs>
-            <w:rPr>
-              <w:rFonts w:eastAsiaTheme="minorEastAsia"/>
-              <w:noProof/>
-            </w:rPr>
-          </w:pPr>
-          <w:hyperlink w:anchor="_Toc84286388" w:history="1">
-            <w:r>
-              <w:rPr>
-                <w:rStyle w:val="Hipervnculo"/>
-                <w:rFonts w:ascii="Times New Roman" w:hAnsi="Times New Roman" w:cs="Times New Roman"/>
-                <w:b/>
-                <w:bCs/>
-                <w:noProof/>
-                <w:lang w:val="es-CR"/>
-              </w:rPr>
-              <w:t>Análisis de resultados</w:t>
-            </w:r>
-            <w:r>
-              <w:rPr>
-                <w:noProof/>
-                <w:webHidden/>
-              </w:rPr>
-              <w:tab/>
-            </w:r>
-            <w:r>
-              <w:rPr>
-                <w:noProof/>
-                <w:webHidden/>
-              </w:rPr>
-              <w:fldChar w:fldCharType="begin"/>
-            </w:r>
-            <w:r>
-              <w:rPr>
-                <w:noProof/>
-                <w:webHidden/>
-              </w:rPr>
-              <w:instrText xml:space="preserve"> PAGEREF _Toc84286388 \h </w:instrText>
-            </w:r>
-            <w:r>
-              <w:rPr>
-                <w:noProof/>
-                <w:webHidden/>
-              </w:rPr>
-            </w:r>
-            <w:r>
-              <w:rPr>
-                <w:noProof/>
-                <w:webHidden/>
-              </w:rPr>
-              <w:fldChar w:fldCharType="separate"/>
-            </w:r>
-            <w:r>
-              <w:rPr>
-                <w:noProof/>
-                <w:webHidden/>
-              </w:rPr>
-              <w:t>8</w:t>
-            </w:r>
-            <w:r>
-              <w:rPr>
-                <w:noProof/>
-                <w:webHidden/>
-              </w:rPr>
-              <w:fldChar w:fldCharType="end"/>
-            </w:r>
-          </w:hyperlink>
-        </w:p>
-        <w:p>
-          <w:pPr>
-            <w:pStyle w:val="TDC1"/>
-            <w:tabs>
-              <w:tab w:val="right" w:leader="dot" w:pos="9350"/>
-            </w:tabs>
-            <w:rPr>
-              <w:rFonts w:eastAsiaTheme="minorEastAsia"/>
-              <w:noProof/>
-            </w:rPr>
-          </w:pPr>
-          <w:hyperlink w:anchor="_Toc84286389" w:history="1">
-            <w:r>
-              <w:rPr>
-                <w:rStyle w:val="Hipervnculo"/>
-                <w:rFonts w:ascii="Times New Roman" w:hAnsi="Times New Roman" w:cs="Times New Roman"/>
-                <w:b/>
-                <w:bCs/>
-                <w:noProof/>
-                <w:lang w:val="es-CR"/>
-              </w:rPr>
-              <w:t>Bitácora</w:t>
-            </w:r>
-            <w:r>
-              <w:rPr>
-                <w:noProof/>
-                <w:webHidden/>
-              </w:rPr>
-              <w:tab/>
-            </w:r>
-            <w:r>
-              <w:rPr>
-                <w:noProof/>
-                <w:webHidden/>
-              </w:rPr>
-              <w:fldChar w:fldCharType="begin"/>
-            </w:r>
-            <w:r>
-              <w:rPr>
-                <w:noProof/>
-                <w:webHidden/>
-              </w:rPr>
-              <w:instrText xml:space="preserve"> PAGEREF _Toc84286389 \h </w:instrText>
-            </w:r>
-            <w:r>
-              <w:rPr>
-                <w:noProof/>
-                <w:webHidden/>
-              </w:rPr>
-            </w:r>
-            <w:r>
-              <w:rPr>
-                <w:noProof/>
-                <w:webHidden/>
-              </w:rPr>
-              <w:fldChar w:fldCharType="separate"/>
-            </w:r>
-            <w:r>
-              <w:rPr>
-                <w:noProof/>
-                <w:webHidden/>
-              </w:rPr>
-              <w:t>8</w:t>
             </w:r>
             <w:r>
               <w:rPr>
@@ -1390,107 +1171,12 @@
           <w:rFonts w:ascii="Times New Roman" w:hAnsi="Times New Roman" w:cs="Times New Roman"/>
           <w:b/>
           <w:bCs/>
-          <w:color w:val="auto"/>
-          <w:sz w:val="24"/>
-          <w:szCs w:val="24"/>
-          <w:lang w:val="es-CR"/>
-        </w:rPr>
-      </w:pPr>
-      <w:bookmarkStart w:id="0" w:name="_Toc84286381"/>
-      <w:r>
-        <w:rPr>
-          <w:rFonts w:ascii="Times New Roman" w:hAnsi="Times New Roman" w:cs="Times New Roman"/>
-          <w:b/>
-          <w:bCs/>
-          <w:color w:val="auto"/>
-          <w:sz w:val="24"/>
-          <w:szCs w:val="24"/>
-          <w:lang w:val="es-CR"/>
-        </w:rPr>
-        <w:t>Manual de u</w:t>
-      </w:r>
-      <w:r>
-        <w:rPr>
-          <w:rFonts w:ascii="Times New Roman" w:hAnsi="Times New Roman" w:cs="Times New Roman"/>
-          <w:b/>
-          <w:bCs/>
-          <w:color w:val="auto"/>
-          <w:sz w:val="24"/>
-          <w:szCs w:val="24"/>
-          <w:lang w:val="es-CR"/>
-        </w:rPr>
-        <w:t>suario</w:t>
-      </w:r>
-      <w:bookmarkEnd w:id="0"/>
-    </w:p>
-    <w:p>
-      <w:pPr>
-        <w:rPr>
-          <w:lang w:val="es-CR"/>
-        </w:rPr>
-      </w:pPr>
-      <w:r>
-        <w:rPr>
-          <w:lang w:val="es-CR"/>
-        </w:rPr>
-        <w:br w:type="page"/>
-      </w:r>
-    </w:p>
-    <w:p>
-      <w:pPr>
-        <w:pStyle w:val="Ttulo1"/>
-        <w:rPr>
-          <w:rFonts w:ascii="Times New Roman" w:hAnsi="Times New Roman" w:cs="Times New Roman"/>
-          <w:b/>
-          <w:bCs/>
-          <w:color w:val="auto"/>
-          <w:sz w:val="24"/>
-          <w:szCs w:val="24"/>
-          <w:lang w:val="es-CR"/>
-        </w:rPr>
-      </w:pPr>
-      <w:bookmarkStart w:id="1" w:name="_Toc84286382"/>
-      <w:r>
-        <w:rPr>
-          <w:rFonts w:ascii="Times New Roman" w:hAnsi="Times New Roman" w:cs="Times New Roman"/>
-          <w:b/>
-          <w:bCs/>
-          <w:color w:val="auto"/>
-          <w:sz w:val="24"/>
-          <w:szCs w:val="24"/>
-          <w:lang w:val="es-CR"/>
-        </w:rPr>
-        <w:lastRenderedPageBreak/>
-        <w:t>Pruebas de funcionalidad</w:t>
-      </w:r>
-      <w:bookmarkEnd w:id="1"/>
-    </w:p>
-    <w:p>
-      <w:pPr>
-        <w:rPr>
-          <w:lang w:val="es-CR"/>
-        </w:rPr>
-      </w:pPr>
-      <w:r>
-        <w:rPr>
-          <w:lang w:val="es-CR"/>
-        </w:rPr>
-        <w:br w:type="page"/>
-      </w:r>
-    </w:p>
-    <w:p>
-      <w:pPr>
-        <w:pStyle w:val="Ttulo1"/>
-        <w:rPr>
-          <w:rFonts w:ascii="Times New Roman" w:hAnsi="Times New Roman" w:cs="Times New Roman"/>
-          <w:b/>
-          <w:bCs/>
-          <w:sz w:val="24"/>
-          <w:szCs w:val="24"/>
-          <w:lang w:val="es-CR"/>
-        </w:rPr>
-      </w:pPr>
-      <w:bookmarkStart w:id="2" w:name="_Toc84286383"/>
+          <w:sz w:val="24"/>
+          <w:szCs w:val="24"/>
+          <w:lang w:val="es-CR"/>
+        </w:rPr>
+      </w:pPr>
+      <w:bookmarkStart w:id="0" w:name="_Toc84369635"/>
       <w:r>
         <w:rPr>
           <w:rFonts w:ascii="Times New Roman" w:hAnsi="Times New Roman" w:cs="Times New Roman"/>
@@ -1504,7 +1190,7 @@
         <w:lastRenderedPageBreak/>
         <w:t>Descripción del problema</w:t>
       </w:r>
-      <w:bookmarkEnd w:id="2"/>
+      <w:bookmarkEnd w:id="0"/>
       <w:r>
         <w:rPr>
           <w:rFonts w:ascii="Times New Roman" w:hAnsi="Times New Roman" w:cs="Times New Roman"/>
@@ -1572,16 +1258,7 @@
           <w:szCs w:val="24"/>
           <w:lang w:val="es-CR"/>
         </w:rPr>
-        <w:t xml:space="preserve"> Profesor: se pueden asignarle cursos</w:t>
-      </w:r>
-      <w:r>
-        <w:rPr>
-          <w:rFonts w:ascii="Times New Roman" w:hAnsi="Times New Roman" w:cs="Times New Roman"/>
-          <w:sz w:val="24"/>
-          <w:szCs w:val="24"/>
-          <w:lang w:val="es-CR"/>
-        </w:rPr>
-        <w:t>.</w:t>
+        <w:t xml:space="preserve"> Profesor: se pueden asignarle cursos.</w:t>
       </w:r>
     </w:p>
     <w:p>
@@ -1609,22 +1286,262 @@
           <w:szCs w:val="24"/>
           <w:lang w:val="es-CR"/>
         </w:rPr>
-        <w:t xml:space="preserve"> Estudiante: se le matricula en cursos</w:t>
-      </w:r>
-      <w:r>
-        <w:rPr>
-          <w:rFonts w:ascii="Times New Roman" w:hAnsi="Times New Roman" w:cs="Times New Roman"/>
-          <w:sz w:val="24"/>
-          <w:szCs w:val="24"/>
-          <w:lang w:val="es-CR"/>
-        </w:rPr>
-        <w:t>.</w:t>
-      </w:r>
-      <w:r>
-        <w:rPr>
-          <w:rFonts w:ascii="Times New Roman" w:hAnsi="Times New Roman" w:cs="Times New Roman"/>
-          <w:sz w:val="24"/>
-          <w:szCs w:val="24"/>
+        <w:t xml:space="preserve"> Estudiante: se le matricula en cursos. </w:t>
+      </w:r>
+    </w:p>
+    <w:p>
+      <w:pPr>
+        <w:jc w:val="both"/>
+        <w:rPr>
+          <w:rFonts w:ascii="Times New Roman" w:hAnsi="Times New Roman" w:cs="Times New Roman"/>
+          <w:sz w:val="24"/>
+          <w:szCs w:val="24"/>
+          <w:lang w:val="es-CR"/>
+        </w:rPr>
+      </w:pPr>
+      <w:r>
+        <w:rPr>
+          <w:rFonts w:ascii="Times New Roman" w:hAnsi="Times New Roman" w:cs="Times New Roman"/>
+          <w:sz w:val="24"/>
+          <w:szCs w:val="24"/>
+        </w:rPr>
+        <w:sym w:font="Symbol" w:char="F0B7"/>
+      </w:r>
+      <w:r>
+        <w:rPr>
+          <w:rFonts w:ascii="Times New Roman" w:hAnsi="Times New Roman" w:cs="Times New Roman"/>
+          <w:sz w:val="24"/>
+          <w:szCs w:val="24"/>
+          <w:lang w:val="es-CR"/>
+        </w:rPr>
+        <w:t xml:space="preserve"> Padre: se le asocian hijos. </w:t>
+      </w:r>
+    </w:p>
+    <w:p>
+      <w:pPr>
+        <w:jc w:val="both"/>
+        <w:rPr>
+          <w:rFonts w:ascii="Times New Roman" w:hAnsi="Times New Roman" w:cs="Times New Roman"/>
+          <w:sz w:val="24"/>
+          <w:szCs w:val="24"/>
+          <w:lang w:val="es-CR"/>
+        </w:rPr>
+      </w:pPr>
+      <w:r>
+        <w:rPr>
+          <w:rFonts w:ascii="Times New Roman" w:hAnsi="Times New Roman" w:cs="Times New Roman"/>
+          <w:sz w:val="24"/>
+          <w:szCs w:val="24"/>
+          <w:lang w:val="es-CR"/>
+        </w:rPr>
+        <w:t xml:space="preserve">El sistema debe disponer de un sistema de gestión de profesores, que permita registrar, editar, eliminar (validar restricciones), visualizar y generar reportes de la información de los profesores. Estos deben ser usuario con el rol de profesor y adicionalmente se les incluye un salario, una materia que imparten. A estos se les pueden asignar grupos y además manejar un histórico de salario (inicio, fin, monto). Además, hará uso de la gestión de evaluaciones. El sistema manejará reportes, como, por ejemplo: horario por período, histórico de salarios, cursos por profesor, rendimiento estudiantil; aplicando filtros a la información, como por ejemplo rango de fechas, entre otros. </w:t>
+      </w:r>
+    </w:p>
+    <w:p>
+      <w:pPr>
+        <w:jc w:val="both"/>
+        <w:rPr>
+          <w:rFonts w:ascii="Times New Roman" w:hAnsi="Times New Roman" w:cs="Times New Roman"/>
+          <w:sz w:val="24"/>
+          <w:szCs w:val="24"/>
+          <w:lang w:val="es-CR"/>
+        </w:rPr>
+      </w:pPr>
+      <w:r>
+        <w:rPr>
+          <w:rFonts w:ascii="Times New Roman" w:hAnsi="Times New Roman" w:cs="Times New Roman"/>
+          <w:sz w:val="24"/>
+          <w:szCs w:val="24"/>
+          <w:lang w:val="es-CR"/>
+        </w:rPr>
+        <w:t xml:space="preserve">El sistema debe disponer de un sistema de gestión de padres, que permita registrar, editar, eliminar (validar restricciones), visualizar y generar reportes de la información de los padres. Estos deben ser usuario con el rol de padre y adicionalmente se les incluye una profesión u oficio y conyugue, teléfono de conyugue. Adicionalmente, se debe llevar control de los cobros adeudados por costos de matrícula y mensualidad de sus hijos y los pagos realizados. Además, hará uso de la gestión de evaluaciones para visualizar información de los hijos. Debe permitir hacer pago de matrícula y mensualidades de los hijos seleccionando algunos de los recibos pendientes generados por el sistema en el momento de la matrícula. El sistema manejará reportes, como, por ejemplo: hijos por padre, histórico de pagos, saldos, entre otros. </w:t>
+      </w:r>
+    </w:p>
+    <w:p>
+      <w:pPr>
+        <w:jc w:val="both"/>
+        <w:rPr>
+          <w:rFonts w:ascii="Times New Roman" w:hAnsi="Times New Roman" w:cs="Times New Roman"/>
+          <w:sz w:val="24"/>
+          <w:szCs w:val="24"/>
+          <w:lang w:val="es-CR"/>
+        </w:rPr>
+      </w:pPr>
+      <w:r>
+        <w:rPr>
+          <w:rFonts w:ascii="Times New Roman" w:hAnsi="Times New Roman" w:cs="Times New Roman"/>
+          <w:sz w:val="24"/>
+          <w:szCs w:val="24"/>
+          <w:lang w:val="es-CR"/>
+        </w:rPr>
+        <w:t xml:space="preserve">El sistema debe disponer de un sistema de gestión de estudiantes, que permita registrar, editar, eliminar (validar restricciones), visualizar y generar reportes de la información de los estudiantes. Estos deben ser usuario con el rol de estudiantes y adicionalmente se les asigna un padre (del sistema) y guarda el grado que cursará, guarda un histórico de grados cursados, indicando el período y el estado en ese período. A estos se les pueden matricular en un grado lectivo y automáticamente se les asignarán los grupos de ese grado en el período indicado. Además, hará uso de la gestión de evaluaciones (visualiza) donde podrá ver por cada período lectivo su horario de clases (curso, aula, profesor y horario), y la matriz de evaluaciones para cada curso. El sistema manejará reportes, como, por ejemplo: histórico de grupos, informe de evaluaciones por período, cursos matriculados, cursos perdidos, cursos aprobados, entre otros. </w:t>
+      </w:r>
+    </w:p>
+    <w:p>
+      <w:pPr>
+        <w:jc w:val="both"/>
+        <w:rPr>
+          <w:rFonts w:ascii="Times New Roman" w:hAnsi="Times New Roman" w:cs="Times New Roman"/>
+          <w:sz w:val="24"/>
+          <w:szCs w:val="24"/>
+          <w:lang w:val="es-CR"/>
+        </w:rPr>
+      </w:pPr>
+      <w:r>
+        <w:rPr>
+          <w:rFonts w:ascii="Times New Roman" w:hAnsi="Times New Roman" w:cs="Times New Roman"/>
+          <w:sz w:val="24"/>
+          <w:szCs w:val="24"/>
+          <w:lang w:val="es-CR"/>
+        </w:rPr>
+        <w:lastRenderedPageBreak/>
+        <w:t xml:space="preserve">El sistema deberá contener un módulo para gestionar los períodos lectivos, permitiendo crear, modificar, eliminar y visualizar la información de los períodos. Por cada período se guarda el año, número de período, fecha inicio, fecha final. Un período abierto se puede cerrar (sólo se permite un período abierto), esto implicará que para los grupos de ese período se les hará un cierre, generando información por cada estudiante donde se indica si está aprobado o reprobado, según la nota almacenada y la nota mínima del período asociada al curso. Debe informar los grupos que no se pudieron cerrar y brindar una opción de cerrar grupos pendientes. Una vez que todos los grupos estén cerrados para el período se debe analizar el estado de aprobación de los estudiantes y manejar el reporte del período y el historial y actualizar el grado del estudiante en caso de que haya aprobado todos los grupos en los que esté matriculado. Adicionalmente se dará mantenimiento a los grados que se imparten ese período, los grados son secuenciales, empezando en 1. </w:t>
+      </w:r>
+    </w:p>
+    <w:p>
+      <w:pPr>
+        <w:jc w:val="both"/>
+        <w:rPr>
+          <w:rFonts w:ascii="Times New Roman" w:hAnsi="Times New Roman" w:cs="Times New Roman"/>
+          <w:sz w:val="24"/>
+          <w:szCs w:val="24"/>
+          <w:lang w:val="es-CR"/>
+        </w:rPr>
+      </w:pPr>
+      <w:r>
+        <w:rPr>
+          <w:rFonts w:ascii="Times New Roman" w:hAnsi="Times New Roman" w:cs="Times New Roman"/>
+          <w:sz w:val="24"/>
+          <w:szCs w:val="24"/>
+          <w:lang w:val="es-CR"/>
+        </w:rPr>
+        <w:t xml:space="preserve">El sistema deberá contener un módulo para gestionar los grupos, permitiendo crear, modificar, eliminar y visualizar la información de los grupos. Para cada grupo se guarda el código de grupo, nombre, profesor a cargo, el período, cupo, materia y el grado al que pertenece. Cada grupo se le permite asociar estudiantes matriculados (automáticamente con la matrícula) y el profesor tendrá acceso a la información general del curso. Además. el profesor tendrá las siguientes funcionalidades: </w:t>
+      </w:r>
+    </w:p>
+    <w:p>
+      <w:pPr>
+        <w:jc w:val="both"/>
+        <w:rPr>
+          <w:rFonts w:ascii="Times New Roman" w:hAnsi="Times New Roman" w:cs="Times New Roman"/>
+          <w:sz w:val="24"/>
+          <w:szCs w:val="24"/>
+          <w:lang w:val="es-CR"/>
+        </w:rPr>
+      </w:pPr>
+      <w:r>
+        <w:rPr>
+          <w:rFonts w:ascii="Times New Roman" w:hAnsi="Times New Roman" w:cs="Times New Roman"/>
+          <w:sz w:val="24"/>
+          <w:szCs w:val="24"/>
+        </w:rPr>
+        <w:sym w:font="Symbol" w:char="F0B7"/>
+      </w:r>
+      <w:r>
+        <w:rPr>
+          <w:rFonts w:ascii="Times New Roman" w:hAnsi="Times New Roman" w:cs="Times New Roman"/>
+          <w:sz w:val="24"/>
+          <w:szCs w:val="24"/>
+          <w:lang w:val="es-CR"/>
+        </w:rPr>
+        <w:t xml:space="preserve"> Gestión de evaluaciones: deben sumar 100 y permite dar mantenimiento a las evaluaciones que tendrá el grupo, asignar notas por estudiante por evaluación. Además, ver reporte de notas y aprobados y reprobados. </w:t>
+      </w:r>
+    </w:p>
+    <w:p>
+      <w:pPr>
+        <w:jc w:val="both"/>
+        <w:rPr>
+          <w:rFonts w:ascii="Times New Roman" w:hAnsi="Times New Roman" w:cs="Times New Roman"/>
+          <w:sz w:val="24"/>
+          <w:szCs w:val="24"/>
+          <w:lang w:val="es-CR"/>
+        </w:rPr>
+      </w:pPr>
+      <w:r>
+        <w:rPr>
+          <w:rFonts w:ascii="Times New Roman" w:hAnsi="Times New Roman" w:cs="Times New Roman"/>
+          <w:sz w:val="24"/>
+          <w:szCs w:val="24"/>
+        </w:rPr>
+        <w:sym w:font="Symbol" w:char="F0B7"/>
+      </w:r>
+      <w:r>
+        <w:rPr>
+          <w:rFonts w:ascii="Times New Roman" w:hAnsi="Times New Roman" w:cs="Times New Roman"/>
+          <w:sz w:val="24"/>
+          <w:szCs w:val="24"/>
+          <w:lang w:val="es-CR"/>
+        </w:rPr>
+        <w:t xml:space="preserve"> Estudiantes: podrá ver la lista de estudiantes y llevar un control de asistencia, permite registrar asistencia por día y ver reportes de asistencia. </w:t>
+      </w:r>
+    </w:p>
+    <w:p>
+      <w:pPr>
+        <w:jc w:val="both"/>
+        <w:rPr>
+          <w:rFonts w:ascii="Times New Roman" w:hAnsi="Times New Roman" w:cs="Times New Roman"/>
+          <w:sz w:val="24"/>
+          <w:szCs w:val="24"/>
+          <w:lang w:val="es-CR"/>
+        </w:rPr>
+      </w:pPr>
+      <w:r>
+        <w:rPr>
+          <w:rFonts w:ascii="Times New Roman" w:hAnsi="Times New Roman" w:cs="Times New Roman"/>
+          <w:sz w:val="24"/>
+          <w:szCs w:val="24"/>
+          <w:lang w:val="es-CR"/>
+        </w:rPr>
+        <w:t xml:space="preserve">Cuando se cierra un período se deben cerrar todos los grupos de ese período que posean su matriz de evaluaciones completa. El sistema deberá contener un módulo para gestionar la matrícula de estudiantes incluir, borrar y visualizar la información de matrícula. Para matrícula se debe indicar la cédula del estudiante y el período a matricular, el sistema automáticamente verificará el grado correspondiente a matricular y lo incluirá en el primer grupo, de cada materia, del grado correspondiente con espacio disponible. Adicionalmente, se le generarán los cobros pendientes al padre del estudiante en el módulo de pagos, todos quedarán pendientes: se le genera un cobro por el monto de matrícula (debe tener un detalle el cobro indicando período, grado y estudiante) y doce cobros por cada grupo, por el monto de curso, guardando la fecha de creación, el usuario, por cada grupo matriculado (debe tener un detalle del cobro que indique período, grado, grupo, consecutivo de 1 a 12 y estudiante). Toda la información de matrícula debe poder consultarse por estudiante (período, grado, grupos, cobros). </w:t>
+      </w:r>
+    </w:p>
+    <w:p>
+      <w:pPr>
+        <w:jc w:val="both"/>
+        <w:rPr>
+          <w:rFonts w:ascii="Times New Roman" w:hAnsi="Times New Roman" w:cs="Times New Roman"/>
+          <w:sz w:val="24"/>
+          <w:szCs w:val="24"/>
+          <w:lang w:val="es-CR"/>
+        </w:rPr>
+      </w:pPr>
+      <w:r>
+        <w:rPr>
+          <w:rFonts w:ascii="Times New Roman" w:hAnsi="Times New Roman" w:cs="Times New Roman"/>
+          <w:sz w:val="24"/>
+          <w:szCs w:val="24"/>
+          <w:lang w:val="es-CR"/>
+        </w:rPr>
+        <w:t xml:space="preserve">El sistema deberá contener un módulo para gestionar la gestión de pagos de padres de familia, permitir incluir, borrar y visualizar la información de pagos y cobros. Por cédula de padre se puede consultar su histórico de pago, detallado por cada uno (incluyendo toda la información y los detalles de la factura) e indicando total. Además, ver cobros pendientes y seleccionarlos y facturarlos, se pueden seleccionar varios cobros (deben ordenarse por estudiante, período, y consecutivo) y facturarlos, la factura debe asociarse a los cobros y guardar fecha de pago, usuario, </w:t>
+      </w:r>
+      <w:r>
+        <w:rPr>
+          <w:rFonts w:ascii="Times New Roman" w:hAnsi="Times New Roman" w:cs="Times New Roman"/>
+          <w:sz w:val="24"/>
+          <w:szCs w:val="24"/>
+          <w:lang w:val="es-CR"/>
+        </w:rPr>
+        <w:lastRenderedPageBreak/>
+        <w:t xml:space="preserve">monto total, se calcula impuesto del 2%, se debe mostrar el detalle de los pagado. Las facturas se pueden consultar y filtrar por estudiantes, padre y/o por fecha. Además, se debe dar mantenimiento a los costos por matrícula (por grado) y mensualidad por grupo por período. </w:t>
+      </w:r>
+    </w:p>
+    <w:p>
+      <w:pPr>
+        <w:jc w:val="both"/>
+        <w:rPr>
+          <w:lang w:val="es-CR"/>
+        </w:rPr>
+      </w:pPr>
+      <w:r>
+        <w:rPr>
+          <w:rFonts w:ascii="Times New Roman" w:hAnsi="Times New Roman" w:cs="Times New Roman"/>
+          <w:sz w:val="24"/>
+          <w:szCs w:val="24"/>
+          <w:lang w:val="es-CR"/>
+        </w:rPr>
+        <w:t>La aplicación debe maximizar el uso de campos catálogos para evitar que el usuario disponga para escribir en muchos campos libres. Todos aquellos campos que se identifiquen tipo catálogo se les debe generar una tabla. La parte aplicativa deberá tener un diseño elegante y amigable con el usuario.</w:t>
+      </w:r>
+      <w:r>
+        <w:rPr>
           <w:lang w:val="es-CR"/>
         </w:rPr>
         <w:t xml:space="preserve"> </w:t>
@@ -1632,276 +1549,14 @@
     </w:p>
     <w:p>
       <w:pPr>
-        <w:jc w:val="both"/>
-        <w:rPr>
-          <w:rFonts w:ascii="Times New Roman" w:hAnsi="Times New Roman" w:cs="Times New Roman"/>
-          <w:sz w:val="24"/>
-          <w:szCs w:val="24"/>
-          <w:lang w:val="es-CR"/>
-        </w:rPr>
-      </w:pPr>
-      <w:r>
-        <w:rPr>
-          <w:rFonts w:ascii="Times New Roman" w:hAnsi="Times New Roman" w:cs="Times New Roman"/>
-          <w:sz w:val="24"/>
-          <w:szCs w:val="24"/>
-        </w:rPr>
-        <w:sym w:font="Symbol" w:char="F0B7"/>
-      </w:r>
-      <w:r>
-        <w:rPr>
-          <w:rFonts w:ascii="Times New Roman" w:hAnsi="Times New Roman" w:cs="Times New Roman"/>
-          <w:sz w:val="24"/>
-          <w:szCs w:val="24"/>
-          <w:lang w:val="es-CR"/>
-        </w:rPr>
-        <w:t xml:space="preserve"> Padre: se le asocian hijos</w:t>
-      </w:r>
-      <w:r>
-        <w:rPr>
-          <w:rFonts w:ascii="Times New Roman" w:hAnsi="Times New Roman" w:cs="Times New Roman"/>
-          <w:sz w:val="24"/>
-          <w:szCs w:val="24"/>
-          <w:lang w:val="es-CR"/>
-        </w:rPr>
-        <w:t>.</w:t>
-      </w:r>
-      <w:r>
-        <w:rPr>
-          <w:rFonts w:ascii="Times New Roman" w:hAnsi="Times New Roman" w:cs="Times New Roman"/>
-          <w:sz w:val="24"/>
-          <w:szCs w:val="24"/>
-          <w:lang w:val="es-CR"/>
-        </w:rPr>
-        <w:t xml:space="preserve"> </w:t>
-      </w:r>
-    </w:p>
-    <w:p>
-      <w:pPr>
-        <w:jc w:val="both"/>
-        <w:rPr>
-          <w:rFonts w:ascii="Times New Roman" w:hAnsi="Times New Roman" w:cs="Times New Roman"/>
-          <w:sz w:val="24"/>
-          <w:szCs w:val="24"/>
-          <w:lang w:val="es-CR"/>
-        </w:rPr>
-      </w:pPr>
-      <w:r>
-        <w:rPr>
-          <w:rFonts w:ascii="Times New Roman" w:hAnsi="Times New Roman" w:cs="Times New Roman"/>
-          <w:sz w:val="24"/>
-          <w:szCs w:val="24"/>
-          <w:lang w:val="es-CR"/>
-        </w:rPr>
-        <w:t xml:space="preserve">El sistema debe disponer de un sistema de gestión de profesores, que permita registrar, editar, eliminar (validar restricciones), visualizar y generar reportes de la información de los profesores. Estos deben ser usuario con el rol de profesor y adicionalmente se les incluye un salario, una materia que imparten. A estos se les pueden asignar grupos y además manejar un histórico de salario (inicio, fin, monto). Además, hará uso de la gestión de evaluaciones. El sistema manejará reportes, como, por ejemplo: horario por período, histórico de salarios, cursos por profesor, rendimiento estudiantil; aplicando filtros a la información, como por ejemplo rango de fechas, entre otros. </w:t>
-      </w:r>
-    </w:p>
-    <w:p>
-      <w:pPr>
-        <w:jc w:val="both"/>
-        <w:rPr>
-          <w:rFonts w:ascii="Times New Roman" w:hAnsi="Times New Roman" w:cs="Times New Roman"/>
-          <w:sz w:val="24"/>
-          <w:szCs w:val="24"/>
-          <w:lang w:val="es-CR"/>
-        </w:rPr>
-      </w:pPr>
-      <w:r>
-        <w:rPr>
-          <w:rFonts w:ascii="Times New Roman" w:hAnsi="Times New Roman" w:cs="Times New Roman"/>
-          <w:sz w:val="24"/>
-          <w:szCs w:val="24"/>
-          <w:lang w:val="es-CR"/>
-        </w:rPr>
-        <w:t xml:space="preserve">El sistema debe disponer de un sistema de gestión de padres, que permita registrar, editar, eliminar (validar restricciones), visualizar y generar reportes de la información de los padres. Estos deben ser usuario con el rol de padre y adicionalmente se les incluye una profesión u oficio y conyugue, teléfono de conyugue. Adicionalmente, se debe llevar control de los cobros adeudados por costos de matrícula y mensualidad de sus hijos y los pagos realizados. Además, hará uso de la gestión de evaluaciones para visualizar información de los hijos. Debe permitir hacer pago de matrícula y mensualidades de los hijos seleccionando algunos de los recibos pendientes generados por el sistema en el momento de la matrícula. El sistema manejará reportes, como, por ejemplo: hijos por padre, histórico de pagos, saldos, entre otros. </w:t>
-      </w:r>
-    </w:p>
-    <w:p>
-      <w:pPr>
-        <w:jc w:val="both"/>
-        <w:rPr>
-          <w:rFonts w:ascii="Times New Roman" w:hAnsi="Times New Roman" w:cs="Times New Roman"/>
-          <w:sz w:val="24"/>
-          <w:szCs w:val="24"/>
-          <w:lang w:val="es-CR"/>
-        </w:rPr>
-      </w:pPr>
-      <w:r>
-        <w:rPr>
-          <w:rFonts w:ascii="Times New Roman" w:hAnsi="Times New Roman" w:cs="Times New Roman"/>
-          <w:sz w:val="24"/>
-          <w:szCs w:val="24"/>
-          <w:lang w:val="es-CR"/>
-        </w:rPr>
-        <w:t xml:space="preserve">El sistema debe disponer de un sistema de gestión de estudiantes, que permita registrar, editar, eliminar (validar restricciones), visualizar y generar reportes de la información de los estudiantes. Estos deben ser usuario con el rol de estudiantes y adicionalmente se les asigna un padre (del sistema) y guarda el grado que cursará, guarda un histórico de grados cursados, indicando el período y el estado en ese período. A estos se les pueden matricular en un grado lectivo y automáticamente se les asignarán los grupos de ese grado en el período indicado. Además, hará uso de la gestión de evaluaciones (visualiza) donde podrá ver por cada período lectivo su horario de clases (curso, aula, profesor y horario), y la matriz de evaluaciones para cada curso. El sistema manejará reportes, como, por ejemplo: histórico de grupos, informe de evaluaciones por período, cursos matriculados, cursos perdidos, cursos aprobados, entre otros. </w:t>
-      </w:r>
-    </w:p>
-    <w:p>
-      <w:pPr>
-        <w:jc w:val="both"/>
-        <w:rPr>
-          <w:rFonts w:ascii="Times New Roman" w:hAnsi="Times New Roman" w:cs="Times New Roman"/>
-          <w:sz w:val="24"/>
-          <w:szCs w:val="24"/>
-          <w:lang w:val="es-CR"/>
-        </w:rPr>
-      </w:pPr>
-      <w:r>
-        <w:rPr>
-          <w:rFonts w:ascii="Times New Roman" w:hAnsi="Times New Roman" w:cs="Times New Roman"/>
-          <w:sz w:val="24"/>
-          <w:szCs w:val="24"/>
-          <w:lang w:val="es-CR"/>
-        </w:rPr>
-        <w:t xml:space="preserve">El sistema deberá contener un módulo para gestionar los períodos lectivos, permitiendo crear, modificar, eliminar y visualizar la información de los períodos. Por cada período se guarda el año, número de período, fecha inicio, fecha final. Un período abierto se puede cerrar (sólo se permite un período abierto), esto implicará que para los grupos de ese período se les hará un cierre, generando información por cada estudiante donde se indica si está aprobado o reprobado, según la nota almacenada y la nota mínima del período asociada al curso. Debe informar los grupos que no se pudieron cerrar y brindar una opción de cerrar grupos pendientes. Una vez que todos los grupos estén cerrados para el período se debe analizar el estado de aprobación de los estudiantes y manejar el reporte del período y el historial y actualizar el grado del estudiante en caso de que haya aprobado todos los grupos en los que esté matriculado. Adicionalmente se dará mantenimiento a los grados que se imparten ese período, los grados son secuenciales, empezando en 1. </w:t>
-      </w:r>
-    </w:p>
-    <w:p>
-      <w:pPr>
-        <w:jc w:val="both"/>
-        <w:rPr>
-          <w:rFonts w:ascii="Times New Roman" w:hAnsi="Times New Roman" w:cs="Times New Roman"/>
-          <w:sz w:val="24"/>
-          <w:szCs w:val="24"/>
-          <w:lang w:val="es-CR"/>
-        </w:rPr>
-      </w:pPr>
-      <w:r>
-        <w:rPr>
-          <w:rFonts w:ascii="Times New Roman" w:hAnsi="Times New Roman" w:cs="Times New Roman"/>
-          <w:sz w:val="24"/>
-          <w:szCs w:val="24"/>
-          <w:lang w:val="es-CR"/>
-        </w:rPr>
-        <w:t xml:space="preserve">El sistema deberá contener un módulo para gestionar los grupos, permitiendo crear, modificar, eliminar y visualizar la información de los grupos. Para cada grupo se guarda el código de grupo, nombre, profesor a cargo, el período, cupo, materia y el grado al que pertenece. Cada grupo se le permite asociar estudiantes matriculados (automáticamente con la matrícula) y el profesor tendrá acceso a la información general del curso. Además. el profesor tendrá las siguientes funcionalidades: </w:t>
-      </w:r>
-    </w:p>
-    <w:p>
-      <w:pPr>
-        <w:jc w:val="both"/>
-        <w:rPr>
-          <w:rFonts w:ascii="Times New Roman" w:hAnsi="Times New Roman" w:cs="Times New Roman"/>
-          <w:sz w:val="24"/>
-          <w:szCs w:val="24"/>
-          <w:lang w:val="es-CR"/>
-        </w:rPr>
-      </w:pPr>
-      <w:r>
-        <w:rPr>
-          <w:rFonts w:ascii="Times New Roman" w:hAnsi="Times New Roman" w:cs="Times New Roman"/>
-          <w:sz w:val="24"/>
-          <w:szCs w:val="24"/>
-        </w:rPr>
-        <w:sym w:font="Symbol" w:char="F0B7"/>
-      </w:r>
-      <w:r>
-        <w:rPr>
-          <w:rFonts w:ascii="Times New Roman" w:hAnsi="Times New Roman" w:cs="Times New Roman"/>
-          <w:sz w:val="24"/>
-          <w:szCs w:val="24"/>
-          <w:lang w:val="es-CR"/>
-        </w:rPr>
-        <w:t xml:space="preserve"> Gestión de evaluaciones: deben sumar 100 y permite dar mantenimiento a las evaluaciones que tendrá el grupo, asignar notas por estudiante por evaluación. Además, ver reporte de notas y aprobados y reprobados. </w:t>
-      </w:r>
-    </w:p>
-    <w:p>
-      <w:pPr>
-        <w:jc w:val="both"/>
-        <w:rPr>
-          <w:rFonts w:ascii="Times New Roman" w:hAnsi="Times New Roman" w:cs="Times New Roman"/>
-          <w:sz w:val="24"/>
-          <w:szCs w:val="24"/>
-          <w:lang w:val="es-CR"/>
-        </w:rPr>
-      </w:pPr>
-      <w:r>
-        <w:rPr>
-          <w:rFonts w:ascii="Times New Roman" w:hAnsi="Times New Roman" w:cs="Times New Roman"/>
-          <w:sz w:val="24"/>
-          <w:szCs w:val="24"/>
-        </w:rPr>
-        <w:sym w:font="Symbol" w:char="F0B7"/>
-      </w:r>
-      <w:r>
-        <w:rPr>
-          <w:rFonts w:ascii="Times New Roman" w:hAnsi="Times New Roman" w:cs="Times New Roman"/>
-          <w:sz w:val="24"/>
-          <w:szCs w:val="24"/>
-          <w:lang w:val="es-CR"/>
-        </w:rPr>
-        <w:t xml:space="preserve"> Estudiantes: podrá ver la lista de estudiantes y llevar un control de asistencia, permite registrar asistencia por día y ver reportes de asistencia. </w:t>
-      </w:r>
-    </w:p>
-    <w:p>
-      <w:pPr>
-        <w:jc w:val="both"/>
-        <w:rPr>
-          <w:rFonts w:ascii="Times New Roman" w:hAnsi="Times New Roman" w:cs="Times New Roman"/>
-          <w:sz w:val="24"/>
-          <w:szCs w:val="24"/>
-          <w:lang w:val="es-CR"/>
-        </w:rPr>
-      </w:pPr>
-      <w:r>
-        <w:rPr>
-          <w:rFonts w:ascii="Times New Roman" w:hAnsi="Times New Roman" w:cs="Times New Roman"/>
-          <w:sz w:val="24"/>
-          <w:szCs w:val="24"/>
-          <w:lang w:val="es-CR"/>
-        </w:rPr>
-        <w:t xml:space="preserve">Cuando se cierra un período se deben cerrar todos los grupos de ese período que posean su matriz de evaluaciones completa. El sistema deberá contener un módulo para gestionar la matrícula de estudiantes incluir, borrar y visualizar la información de matrícula. Para matrícula se debe indicar la cédula del estudiante y el período a matricular, el sistema automáticamente verificará el grado correspondiente a matricular y lo incluirá en el primer grupo, de cada materia, del grado correspondiente con espacio disponible. Adicionalmente, se le generarán los cobros pendientes al padre del estudiante en el módulo de pagos, todos quedarán pendientes: se le genera un cobro por el monto de matrícula (debe tener un detalle el cobro indicando período, grado y estudiante) y doce cobros por cada grupo, por el monto de curso, guardando la fecha de creación, el usuario, por cada grupo matriculado (debe tener un detalle del cobro que indique período, grado, grupo, consecutivo de 1 a 12 y estudiante). Toda la información de matrícula debe poder consultarse por estudiante (período, grado, grupos, cobros). </w:t>
-      </w:r>
-    </w:p>
-    <w:p>
-      <w:pPr>
-        <w:jc w:val="both"/>
-        <w:rPr>
-          <w:rFonts w:ascii="Times New Roman" w:hAnsi="Times New Roman" w:cs="Times New Roman"/>
-          <w:sz w:val="24"/>
-          <w:szCs w:val="24"/>
-          <w:lang w:val="es-CR"/>
-        </w:rPr>
-      </w:pPr>
-      <w:r>
-        <w:rPr>
-          <w:rFonts w:ascii="Times New Roman" w:hAnsi="Times New Roman" w:cs="Times New Roman"/>
-          <w:sz w:val="24"/>
-          <w:szCs w:val="24"/>
-          <w:lang w:val="es-CR"/>
-        </w:rPr>
-        <w:t xml:space="preserve">El sistema deberá contener un módulo para gestionar la gestión de pagos de padres de familia, permitir incluir, borrar y visualizar la información de pagos y cobros. Por cédula de padre se puede consultar su histórico de pago, detallado por cada uno (incluyendo toda la información y los detalles de la factura) e indicando total. Además, ver cobros pendientes y seleccionarlos y facturarlos, se pueden seleccionar varios cobros (deben ordenarse por estudiante, período, y consecutivo) y facturarlos, la factura debe asociarse a los cobros y guardar fecha de pago, usuario, monto total, se calcula impuesto del 2%, se debe mostrar el detalle de los pagado. Las facturas se pueden consultar y filtrar por estudiantes, padre y/o por fecha. Además, se debe dar mantenimiento a los costos por matrícula (por grado) y mensualidad por grupo por período. </w:t>
-      </w:r>
-    </w:p>
-    <w:p>
-      <w:pPr>
-        <w:jc w:val="both"/>
-        <w:rPr>
-          <w:rFonts w:ascii="Times New Roman" w:hAnsi="Times New Roman" w:cs="Times New Roman"/>
-          <w:sz w:val="24"/>
-          <w:szCs w:val="24"/>
-          <w:lang w:val="es-CR"/>
-        </w:rPr>
-      </w:pPr>
-      <w:r>
-        <w:rPr>
-          <w:rFonts w:ascii="Times New Roman" w:hAnsi="Times New Roman" w:cs="Times New Roman"/>
-          <w:sz w:val="24"/>
-          <w:szCs w:val="24"/>
-          <w:lang w:val="es-CR"/>
-        </w:rPr>
-        <w:t>La aplicación debe maximizar el uso de campos catálogos para evitar que el usuario disponga para escribir en muchos campos libres. Todos aquellos campos que se identifiquen tipo catálogo se les debe generar una tabla. La parte aplicativa deberá tener un diseño elegante y amigable con el usuario.</w:t>
-      </w:r>
-      <w:r>
-        <w:rPr>
-          <w:lang w:val="es-CR"/>
-        </w:rPr>
-        <w:t xml:space="preserve"> </w:t>
-      </w:r>
-    </w:p>
-    <w:p>
-      <w:pPr>
         <w:pStyle w:val="Ttulo1"/>
         <w:rPr>
+          <w:lang w:val="es-CR"/>
+        </w:rPr>
+      </w:pPr>
+      <w:bookmarkStart w:id="1" w:name="_Toc84369636"/>
+      <w:r>
+        <w:rPr>
           <w:rFonts w:ascii="Times New Roman" w:hAnsi="Times New Roman" w:cs="Times New Roman"/>
           <w:b/>
           <w:bCs/>
@@ -1910,9 +1565,26 @@
           <w:szCs w:val="24"/>
           <w:lang w:val="es-CR"/>
         </w:rPr>
-      </w:pPr>
-      <w:bookmarkStart w:id="3" w:name="_Toc84286384"/>
-      <w:r>
+        <w:t>Diseño del programa</w:t>
+      </w:r>
+      <w:bookmarkEnd w:id="1"/>
+    </w:p>
+    <w:p>
+      <w:pPr>
+        <w:rPr>
+          <w:lang w:val="es-CR"/>
+        </w:rPr>
+      </w:pPr>
+      <w:r>
+        <w:rPr>
+          <w:lang w:val="es-CR"/>
+        </w:rPr>
+        <w:br w:type="page"/>
+      </w:r>
+    </w:p>
+    <w:p>
+      <w:pPr>
+        <w:pStyle w:val="Ttulo2"/>
         <w:rPr>
           <w:rFonts w:ascii="Times New Roman" w:hAnsi="Times New Roman" w:cs="Times New Roman"/>
           <w:b/>
@@ -1922,45 +1594,8 @@
           <w:szCs w:val="24"/>
           <w:lang w:val="es-CR"/>
         </w:rPr>
-        <w:lastRenderedPageBreak/>
-        <w:t>Diseño del programa</w:t>
-      </w:r>
-      <w:bookmarkEnd w:id="3"/>
-    </w:p>
-    <w:p>
-      <w:pPr>
-        <w:rPr>
-          <w:lang w:val="es-CR"/>
-        </w:rPr>
-      </w:pPr>
-    </w:p>
-    <w:p>
-      <w:pPr>
-        <w:rPr>
-          <w:lang w:val="es-CR"/>
-        </w:rPr>
-      </w:pPr>
-      <w:r>
-        <w:rPr>
-          <w:lang w:val="es-CR"/>
-        </w:rPr>
-        <w:br w:type="page"/>
-      </w:r>
-    </w:p>
-    <w:p>
-      <w:pPr>
-        <w:pStyle w:val="Ttulo2"/>
-        <w:rPr>
-          <w:rFonts w:ascii="Times New Roman" w:hAnsi="Times New Roman" w:cs="Times New Roman"/>
-          <w:b/>
-          <w:bCs/>
-          <w:color w:val="auto"/>
-          <w:sz w:val="24"/>
-          <w:szCs w:val="24"/>
-          <w:lang w:val="es-CR"/>
-        </w:rPr>
-      </w:pPr>
-      <w:bookmarkStart w:id="4" w:name="_Toc84286385"/>
+      </w:pPr>
+      <w:bookmarkStart w:id="2" w:name="_Toc84369637"/>
       <w:r>
         <w:rPr>
           <w:rFonts w:ascii="Times New Roman" w:hAnsi="Times New Roman" w:cs="Times New Roman"/>
@@ -1974,7 +1609,7 @@
         <w:lastRenderedPageBreak/>
         <w:t>Diagrama Entidad – Relación</w:t>
       </w:r>
-      <w:bookmarkEnd w:id="4"/>
+      <w:bookmarkEnd w:id="2"/>
       <w:r>
         <w:rPr>
           <w:rFonts w:ascii="Times New Roman" w:hAnsi="Times New Roman" w:cs="Times New Roman"/>
@@ -2000,10 +1635,10 @@
           <w:noProof/>
         </w:rPr>
         <w:drawing>
-          <wp:inline distT="0" distB="0" distL="0" distR="0" wp14:anchorId="752C93C9" wp14:editId="5FAC2689">
-            <wp:extent cx="7307580" cy="7930469"/>
-            <wp:effectExtent l="0" t="0" r="7620" b="0"/>
-            <wp:docPr id="3" name="Imagen 3" descr="Diagrama, Esquemático&#10;&#10;Descripción generada automáticamente"/>
+          <wp:inline distT="0" distB="0" distL="0" distR="0" wp14:anchorId="0C3AEF50" wp14:editId="01698C16">
+            <wp:extent cx="7398327" cy="7604067"/>
+            <wp:effectExtent l="0" t="0" r="0" b="0"/>
+            <wp:docPr id="2" name="Imagen 2" descr="Diagrama, Esquemático&#10;&#10;Descripción generada automáticamente"/>
             <wp:cNvGraphicFramePr>
               <a:graphicFrameLocks xmlns:a="http://schemas.openxmlformats.org/drawingml/2006/main" noChangeAspect="1"/>
             </wp:cNvGraphicFramePr>
@@ -2011,7 +1646,7 @@
               <a:graphicData uri="http://schemas.openxmlformats.org/drawingml/2006/picture">
                 <pic:pic xmlns:pic="http://schemas.openxmlformats.org/drawingml/2006/picture">
                   <pic:nvPicPr>
-                    <pic:cNvPr id="3" name="Imagen 3" descr="Diagrama, Esquemático&#10;&#10;Descripción generada automáticamente"/>
+                    <pic:cNvPr id="2" name="Imagen 2" descr="Diagrama, Esquemático&#10;&#10;Descripción generada automáticamente"/>
                     <pic:cNvPicPr>
                       <a:picLocks noChangeAspect="1" noChangeArrowheads="1"/>
                     </pic:cNvPicPr>
@@ -2024,13 +1659,13 @@
                         </a:ext>
                       </a:extLst>
                     </a:blip>
-                    <a:srcRect l="4487" t="4173" r="2287" b="4358"/>
+                    <a:srcRect l="4080" t="4285" r="4062" b="4413"/>
                     <a:stretch/>
                   </pic:blipFill>
                   <pic:spPr bwMode="auto">
                     <a:xfrm>
                       <a:off x="0" y="0"/>
-                      <a:ext cx="7327030" cy="7951577"/>
+                      <a:ext cx="7409956" cy="7616019"/>
                     </a:xfrm>
                     <a:prstGeom prst="rect">
                       <a:avLst/>
@@ -2065,7 +1700,7 @@
           <w:lang w:val="es-CR"/>
         </w:rPr>
       </w:pPr>
-      <w:bookmarkStart w:id="5" w:name="_Toc84286386"/>
+      <w:bookmarkStart w:id="3" w:name="_Toc84369638"/>
       <w:r>
         <w:rPr>
           <w:rFonts w:ascii="Times New Roman" w:hAnsi="Times New Roman" w:cs="Times New Roman"/>
@@ -2079,14 +1714,54 @@
         <w:lastRenderedPageBreak/>
         <w:t>Diagrama Relacional</w:t>
       </w:r>
-      <w:bookmarkEnd w:id="5"/>
-    </w:p>
-    <w:p>
-      <w:pPr>
-        <w:rPr>
-          <w:lang w:val="es-CR"/>
-        </w:rPr>
-      </w:pPr>
+      <w:bookmarkEnd w:id="3"/>
+    </w:p>
+    <w:p>
+      <w:pPr>
+        <w:rPr>
+          <w:lang w:val="es-CR"/>
+        </w:rPr>
+      </w:pPr>
+      <w:r>
+        <w:rPr>
+          <w:noProof/>
+        </w:rPr>
+        <w:drawing>
+          <wp:inline distT="0" distB="0" distL="0" distR="0" wp14:anchorId="78653D4C" wp14:editId="598DD82A">
+            <wp:extent cx="6664960" cy="3976902"/>
+            <wp:effectExtent l="0" t="0" r="2540" b="5080"/>
+            <wp:docPr id="1" name="Imagen 1" descr="Diagrama&#10;&#10;Descripción generada automáticamente"/>
+            <wp:cNvGraphicFramePr>
+              <a:graphicFrameLocks xmlns:a="http://schemas.openxmlformats.org/drawingml/2006/main" noChangeAspect="1"/>
+            </wp:cNvGraphicFramePr>
+            <a:graphic xmlns:a="http://schemas.openxmlformats.org/drawingml/2006/main">
+              <a:graphicData uri="http://schemas.openxmlformats.org/drawingml/2006/picture">
+                <pic:pic xmlns:pic="http://schemas.openxmlformats.org/drawingml/2006/picture">
+                  <pic:nvPicPr>
+                    <pic:cNvPr id="1" name="Imagen 1" descr="Diagrama&#10;&#10;Descripción generada automáticamente"/>
+                    <pic:cNvPicPr/>
+                  </pic:nvPicPr>
+                  <pic:blipFill>
+                    <a:blip r:embed="rId10"/>
+                    <a:stretch>
+                      <a:fillRect/>
+                    </a:stretch>
+                  </pic:blipFill>
+                  <pic:spPr>
+                    <a:xfrm>
+                      <a:off x="0" y="0"/>
+                      <a:ext cx="6673577" cy="3982044"/>
+                    </a:xfrm>
+                    <a:prstGeom prst="rect">
+                      <a:avLst/>
+                    </a:prstGeom>
+                  </pic:spPr>
+                </pic:pic>
+              </a:graphicData>
+            </a:graphic>
+          </wp:inline>
+        </w:drawing>
+      </w:r>
       <w:r>
         <w:rPr>
           <w:lang w:val="es-CR"/>
@@ -2096,6 +1771,13 @@
     </w:p>
     <w:p>
       <w:pPr>
+        <w:rPr>
+          <w:lang w:val="es-CR"/>
+        </w:rPr>
+      </w:pPr>
+    </w:p>
+    <w:p>
+      <w:pPr>
         <w:pStyle w:val="Ttulo1"/>
         <w:rPr>
           <w:rFonts w:ascii="Times New Roman" w:hAnsi="Times New Roman" w:cs="Times New Roman"/>
@@ -2107,7 +1789,7 @@
           <w:lang w:val="es-CR"/>
         </w:rPr>
       </w:pPr>
-      <w:bookmarkStart w:id="6" w:name="_Toc84286387"/>
+      <w:bookmarkStart w:id="4" w:name="_Toc84369639"/>
       <w:r>
         <w:rPr>
           <w:rFonts w:ascii="Times New Roman" w:hAnsi="Times New Roman" w:cs="Times New Roman"/>
@@ -2118,45 +1800,9 @@
           <w:szCs w:val="24"/>
           <w:lang w:val="es-CR"/>
         </w:rPr>
-        <w:lastRenderedPageBreak/>
-        <w:t>Librerías utilizadas</w:t>
-      </w:r>
-      <w:bookmarkEnd w:id="6"/>
-    </w:p>
-    <w:p>
-      <w:pPr>
-        <w:rPr>
-          <w:lang w:val="es-CR"/>
-        </w:rPr>
-      </w:pPr>
-    </w:p>
-    <w:p>
-      <w:pPr>
-        <w:pStyle w:val="Ttulo1"/>
-        <w:rPr>
-          <w:rFonts w:ascii="Times New Roman" w:hAnsi="Times New Roman" w:cs="Times New Roman"/>
-          <w:b/>
-          <w:bCs/>
-          <w:color w:val="auto"/>
-          <w:sz w:val="24"/>
-          <w:szCs w:val="24"/>
-          <w:lang w:val="es-CR"/>
-        </w:rPr>
-      </w:pPr>
-      <w:bookmarkStart w:id="7" w:name="_Toc84286388"/>
-      <w:r>
-        <w:rPr>
-          <w:rFonts w:ascii="Times New Roman" w:hAnsi="Times New Roman" w:cs="Times New Roman"/>
-          <w:b/>
-          <w:bCs/>
-          <w:color w:val="auto"/>
-          <w:sz w:val="24"/>
-          <w:szCs w:val="24"/>
-          <w:lang w:val="es-CR"/>
-        </w:rPr>
         <w:t>Análisis de resultados</w:t>
       </w:r>
-      <w:bookmarkEnd w:id="7"/>
+      <w:bookmarkEnd w:id="4"/>
     </w:p>
     <w:tbl>
       <w:tblPr>
@@ -2242,6 +1888,12 @@
                 <w:lang w:val="es-CR"/>
               </w:rPr>
             </w:pPr>
+            <w:r>
+              <w:rPr>
+                <w:lang w:val="es-CR"/>
+              </w:rPr>
+              <w:t>Observaciones</w:t>
+            </w:r>
           </w:p>
         </w:tc>
       </w:tr>
@@ -2430,6 +2082,12 @@
                 <w:lang w:val="es-CR"/>
               </w:rPr>
             </w:pPr>
+            <w:r>
+              <w:rPr>
+                <w:lang w:val="es-CR"/>
+              </w:rPr>
+              <w:t>x</w:t>
+            </w:r>
           </w:p>
         </w:tc>
         <w:tc>
@@ -2443,6 +2101,12 @@
                 <w:lang w:val="es-CR"/>
               </w:rPr>
             </w:pPr>
+            <w:r>
+              <w:rPr>
+                <w:lang w:val="es-CR"/>
+              </w:rPr>
+              <w:t>No se logra por mal manejo de tiempo.</w:t>
+            </w:r>
           </w:p>
         </w:tc>
       </w:tr>
@@ -2575,6 +2239,12 @@
                 <w:lang w:val="es-CR"/>
               </w:rPr>
             </w:pPr>
+            <w:r>
+              <w:rPr>
+                <w:lang w:val="es-CR"/>
+              </w:rPr>
+              <w:t>x</w:t>
+            </w:r>
           </w:p>
         </w:tc>
         <w:tc>
@@ -2588,6 +2258,12 @@
                 <w:lang w:val="es-CR"/>
               </w:rPr>
             </w:pPr>
+            <w:r>
+              <w:rPr>
+                <w:lang w:val="es-CR"/>
+              </w:rPr>
+              <w:t>No se logra por mal manejo de tiempo.</w:t>
+            </w:r>
           </w:p>
         </w:tc>
       </w:tr>
@@ -2644,6 +2320,12 @@
                 <w:lang w:val="es-CR"/>
               </w:rPr>
             </w:pPr>
+            <w:r>
+              <w:rPr>
+                <w:lang w:val="es-CR"/>
+              </w:rPr>
+              <w:t>x</w:t>
+            </w:r>
           </w:p>
         </w:tc>
         <w:tc>
@@ -2657,6 +2339,12 @@
                 <w:lang w:val="es-CR"/>
               </w:rPr>
             </w:pPr>
+            <w:r>
+              <w:rPr>
+                <w:lang w:val="es-CR"/>
+              </w:rPr>
+              <w:t>Se realiza menú y algunas ventanas</w:t>
+            </w:r>
           </w:p>
         </w:tc>
       </w:tr>
@@ -2714,6 +2402,12 @@
                 <w:lang w:val="es-CR"/>
               </w:rPr>
             </w:pPr>
+            <w:r>
+              <w:rPr>
+                <w:lang w:val="es-CR"/>
+              </w:rPr>
+              <w:t>x</w:t>
+            </w:r>
           </w:p>
         </w:tc>
         <w:tc>
@@ -2727,6 +2421,18 @@
                 <w:lang w:val="es-CR"/>
               </w:rPr>
             </w:pPr>
+            <w:r>
+              <w:rPr>
+                <w:lang w:val="es-CR"/>
+              </w:rPr>
+              <w:t xml:space="preserve">No se logra por </w:t>
+            </w:r>
+            <w:r>
+              <w:rPr>
+                <w:lang w:val="es-CR"/>
+              </w:rPr>
+              <w:t>mal manejo de tiempo.</w:t>
+            </w:r>
           </w:p>
         </w:tc>
       </w:tr>
@@ -2751,7 +2457,7 @@
           <w:lang w:val="es-CR"/>
         </w:rPr>
       </w:pPr>
-      <w:bookmarkStart w:id="8" w:name="_Toc84286389"/>
+      <w:bookmarkStart w:id="5" w:name="_Toc84369640"/>
       <w:r>
         <w:rPr>
           <w:rFonts w:ascii="Times New Roman" w:hAnsi="Times New Roman" w:cs="Times New Roman"/>
@@ -2764,7 +2470,7 @@
         </w:rPr>
         <w:t>Bitácora</w:t>
       </w:r>
-      <w:bookmarkEnd w:id="8"/>
+      <w:bookmarkEnd w:id="5"/>
       <w:r>
         <w:rPr>
           <w:rFonts w:ascii="Times New Roman" w:hAnsi="Times New Roman" w:cs="Times New Roman"/>
@@ -2817,7 +2523,7 @@
         </w:rPr>
         <w:t xml:space="preserve">: </w:t>
       </w:r>
-      <w:hyperlink r:id="rId10" w:history="1">
+      <w:hyperlink r:id="rId11" w:history="1">
         <w:r>
           <w:rPr>
             <w:rStyle w:val="Hipervnculo"/>
@@ -2826,27 +2532,7 @@
             <w:szCs w:val="24"/>
             <w:lang w:val="es-CR"/>
           </w:rPr>
-          <w:t>https://github.c</w:t>
-        </w:r>
-        <w:r>
-          <w:rPr>
-            <w:rStyle w:val="Hipervnculo"/>
-            <w:rFonts w:ascii="Times New Roman" w:hAnsi="Times New Roman" w:cs="Times New Roman"/>
-            <w:sz w:val="24"/>
-            <w:szCs w:val="24"/>
-            <w:lang w:val="es-CR"/>
-          </w:rPr>
-          <w:t>o</w:t>
-        </w:r>
-        <w:r>
-          <w:rPr>
-            <w:rStyle w:val="Hipervnculo"/>
-            <w:rFonts w:ascii="Times New Roman" w:hAnsi="Times New Roman" w:cs="Times New Roman"/>
-            <w:sz w:val="24"/>
-            <w:szCs w:val="24"/>
-            <w:lang w:val="es-CR"/>
-          </w:rPr>
-          <w:t>m/jesus-cl27/Proyecto01-BasesDatos-I</w:t>
+          <w:t>https://github.com/jesus-cl27/Proyecto01-BasesDatos-I</w:t>
         </w:r>
       </w:hyperlink>
     </w:p>
@@ -2871,29 +2557,12 @@
     <w:p>
       <w:pPr>
         <w:rPr>
-          <w:rFonts w:ascii="Times New Roman" w:hAnsi="Times New Roman" w:cs="Times New Roman"/>
-          <w:sz w:val="24"/>
-          <w:szCs w:val="24"/>
-          <w:lang w:val="es-CR"/>
-        </w:rPr>
-      </w:pPr>
-      <w:r>
-        <w:rPr>
-          <w:lang w:val="es-CR"/>
-        </w:rPr>
-        <w:br w:type="page"/>
-      </w:r>
-    </w:p>
-    <w:p>
-      <w:pPr>
-        <w:ind w:left="-1080" w:right="-1260"/>
-        <w:rPr>
           <w:lang w:val="es-CR"/>
         </w:rPr>
       </w:pPr>
     </w:p>
     <w:sectPr>
-      <w:footerReference w:type="default" r:id="rId11"/>
+      <w:footerReference w:type="default" r:id="rId12"/>
       <w:pgSz w:w="12240" w:h="15840"/>
       <w:pgMar w:top="1440" w:right="1440" w:bottom="1440" w:left="1440" w:header="720" w:footer="720" w:gutter="0"/>
       <w:pgNumType w:start="1"/>
@@ -2955,6 +2624,7 @@
         <w:docPartUnique/>
       </w:docPartObj>
     </w:sdtPr>
+    <w:sdtEndPr/>
     <w:sdtContent>
       <w:p>
         <w:pPr>
@@ -3461,6 +3131,7 @@
   <w:style w:type="character" w:default="1" w:styleId="Fuentedeprrafopredeter">
     <w:name w:val="Default Paragraph Font"/>
     <w:uiPriority w:val="1"/>
+    <w:semiHidden/>
     <w:unhideWhenUsed/>
   </w:style>
   <w:style w:type="table" w:default="1" w:styleId="Tablanormal">

</xml_diff>